<commit_message>
Fixed assignment 2 answer in doc file
</commit_message>
<xml_diff>
--- a/HW/Assignment2.docx
+++ b/HW/Assignment2.docx
@@ -120,8 +120,6 @@
       <w:r>
         <w:t>. Each of the columns that are filled in with the rows are the information about the employee that is stored within that table.</w:t>
       </w:r>
-      <w:bookmarkStart w:id="0" w:name="_GoBack"/>
-      <w:bookmarkEnd w:id="0"/>
     </w:p>
     <w:p>
       <w:pPr>
@@ -137,7 +135,12 @@
         </w:numPr>
       </w:pPr>
       <w:r>
-        <w:t>What are the average, minimum, and maximum salaries of male and female employees? How many male and female employees are listed in the database?</w:t>
+        <w:t>What are the average, minimum, and maximum salaries of male and f</w:t>
+      </w:r>
+      <w:bookmarkStart w:id="0" w:name="_GoBack"/>
+      <w:bookmarkEnd w:id="0"/>
+      <w:r>
+        <w:t>emale employees? How many male and female employees are listed in the database?</w:t>
       </w:r>
     </w:p>
     <w:p>
@@ -342,7 +345,7 @@
         <w:rPr>
           <w:highlight w:val="yellow"/>
         </w:rPr>
-        <w:t>20726</w:t>
+        <w:t>2775</w:t>
       </w:r>
       <w:r>
         <w:t>.</w:t>

</xml_diff>